<commit_message>
These are the modified files
</commit_message>
<xml_diff>
--- a/first.docx
+++ b/first.docx
@@ -8,15 +8,16 @@
         <w:ind w:firstLine="720"/>
       </w:pPr>
       <w:r>
-        <w:t xml:space="preserve">My name </w:t>
+        <w:t>My name is Posi</w:t>
       </w:r>
-      <w:proofErr w:type="gramStart"/>
       <w:r>
-        <w:t>is  Posi</w:t>
+        <w:t>. I’m the last born of my born</w:t>
       </w:r>
-      <w:proofErr w:type="gramEnd"/>
       <w:r>
         <w:t xml:space="preserve"> And I’m an annoying little boy.</w:t>
+      </w:r>
+      <w:r>
+        <w:t xml:space="preserve"> I attend St Helens Primary School</w:t>
       </w:r>
     </w:p>
     <w:p/>

</xml_diff>